<commit_message>
Final commit of Part II
</commit_message>
<xml_diff>
--- a/tooth-growth.docx
+++ b/tooth-growth.docx
@@ -146,9 +146,84 @@
       <w:pPr>
         <w:pStyle w:val="Heading2"/>
       </w:pPr>
-      <w:bookmarkStart w:id="22" w:name="exploratory-data-analysis-of-the-toothgrowth-dataset"/>
+      <w:bookmarkStart w:id="22" w:name="assumptions"/>
       <w:bookmarkEnd w:id="22"/>
       <w:r>
+        <w:t xml:space="preserve">Assumptions</w:t>
+      </w:r>
+    </w:p>
+    <w:p>
+      <w:r>
+        <w:t xml:space="preserve">This analysis and its conclusions are dependent on the following set of assumptions:</w:t>
+      </w:r>
+    </w:p>
+    <w:p>
+      <w:pPr>
+        <w:pStyle w:val="Compact"/>
+        <w:numPr>
+          <w:numId w:val="1002"/>
+          <w:ilvl w:val="0"/>
+        </w:numPr>
+      </w:pPr>
+      <w:r>
+        <w:t xml:space="preserve">The sample populations are ramdomly selected and independent of each other.</w:t>
+      </w:r>
+    </w:p>
+    <w:p>
+      <w:pPr>
+        <w:pStyle w:val="Compact"/>
+        <w:numPr>
+          <w:numId w:val="1002"/>
+          <w:ilvl w:val="0"/>
+        </w:numPr>
+      </w:pPr>
+      <w:r>
+        <w:t xml:space="preserve">The population was comprised of similar guinea pigs as was the methods for delivery of supplements, thus the variables are independent and identically distributed (iid).</w:t>
+      </w:r>
+    </w:p>
+    <w:p>
+      <w:pPr>
+        <w:pStyle w:val="Compact"/>
+        <w:numPr>
+          <w:numId w:val="1002"/>
+          <w:ilvl w:val="0"/>
+        </w:numPr>
+      </w:pPr>
+      <w:r>
+        <w:t xml:space="preserve">Variances of tooth growth are different when using different supplements and delivery methods.</w:t>
+      </w:r>
+    </w:p>
+    <w:p>
+      <w:pPr>
+        <w:pStyle w:val="Compact"/>
+        <w:numPr>
+          <w:numId w:val="1002"/>
+          <w:ilvl w:val="0"/>
+        </w:numPr>
+      </w:pPr>
+      <w:r>
+        <w:t xml:space="preserve">Tooth growth follows a normal distribution.</w:t>
+      </w:r>
+    </w:p>
+    <w:p>
+      <w:pPr>
+        <w:pStyle w:val="Compact"/>
+        <w:numPr>
+          <w:numId w:val="1002"/>
+          <w:ilvl w:val="0"/>
+        </w:numPr>
+      </w:pPr>
+      <w:r>
+        <w:t xml:space="preserve">A confidence interval of 95% is satisfactory for our conclusions.</w:t>
+      </w:r>
+    </w:p>
+    <w:p>
+      <w:pPr>
+        <w:pStyle w:val="Heading2"/>
+      </w:pPr>
+      <w:bookmarkStart w:id="23" w:name="exploratory-data-analysis-of-the-toothgrowth-dataset"/>
+      <w:bookmarkEnd w:id="23"/>
+      <w:r>
         <w:t xml:space="preserve">Exploratory Data Analysis of the ToothGrowth Dataset</w:t>
       </w:r>
     </w:p>
@@ -161,8 +236,8 @@
       <w:pPr>
         <w:pStyle w:val="Heading3"/>
       </w:pPr>
-      <w:bookmarkStart w:id="23" w:name="initial-data-mining"/>
-      <w:bookmarkEnd w:id="23"/>
+      <w:bookmarkStart w:id="24" w:name="initial-data-mining"/>
+      <w:bookmarkEnd w:id="24"/>
       <w:r>
         <w:t xml:space="preserve">Initial Data Mining</w:t>
       </w:r>
@@ -1021,8 +1096,8 @@
       <w:pPr>
         <w:pStyle w:val="Heading3"/>
       </w:pPr>
-      <w:bookmarkStart w:id="24" w:name="box-plot-visualization"/>
-      <w:bookmarkEnd w:id="24"/>
+      <w:bookmarkStart w:id="25" w:name="box-plot-visualization"/>
+      <w:bookmarkEnd w:id="25"/>
       <w:r>
         <w:t xml:space="preserve">Box Plot Visualization</w:t>
       </w:r>
@@ -1705,7 +1780,7 @@
                     </pic:cNvPicPr>
                   </pic:nvPicPr>
                   <pic:blipFill>
-                    <a:blip r:embed="rId25"/>
+                    <a:blip r:embed="rId26"/>
                     <a:stretch>
                       <a:fillRect/>
                     </a:stretch>
@@ -1741,8 +1816,8 @@
       <w:pPr>
         <w:pStyle w:val="Heading3"/>
       </w:pPr>
-      <w:bookmarkStart w:id="26" w:name="scatter-plot-visualization"/>
-      <w:bookmarkEnd w:id="26"/>
+      <w:bookmarkStart w:id="27" w:name="scatter-plot-visualization"/>
+      <w:bookmarkEnd w:id="27"/>
       <w:r>
         <w:t xml:space="preserve">Scatter Plot Visualization</w:t>
       </w:r>
@@ -2080,7 +2155,7 @@
                     </pic:cNvPicPr>
                   </pic:nvPicPr>
                   <pic:blipFill>
-                    <a:blip r:embed="rId27"/>
+                    <a:blip r:embed="rId28"/>
                     <a:stretch>
                       <a:fillRect/>
                     </a:stretch>
@@ -2116,8 +2191,8 @@
       <w:pPr>
         <w:pStyle w:val="Heading2"/>
       </w:pPr>
-      <w:bookmarkStart w:id="28" w:name="t-confidence-intervals-and-hypothesis-testing"/>
-      <w:bookmarkEnd w:id="28"/>
+      <w:bookmarkStart w:id="29" w:name="t-confidence-intervals-and-hypothesis-testing"/>
+      <w:bookmarkEnd w:id="29"/>
       <w:r>
         <w:t xml:space="preserve">T Confidence Intervals and Hypothesis Testing</w:t>
       </w:r>
@@ -2141,8 +2216,8 @@
       <w:pPr>
         <w:pStyle w:val="Heading3"/>
       </w:pPr>
-      <w:bookmarkStart w:id="29" w:name="subset-dosage-as-a-factor"/>
-      <w:bookmarkEnd w:id="29"/>
+      <w:bookmarkStart w:id="30" w:name="subset-dosage-as-a-factor"/>
+      <w:bookmarkEnd w:id="30"/>
       <w:r>
         <w:t xml:space="preserve">Subset Dosage as a Factor</w:t>
       </w:r>
@@ -2910,8 +2985,8 @@
       <w:pPr>
         <w:pStyle w:val="Heading3"/>
       </w:pPr>
-      <w:bookmarkStart w:id="30" w:name="supplement-dosage-as-a-factor"/>
-      <w:bookmarkEnd w:id="30"/>
+      <w:bookmarkStart w:id="31" w:name="supplement-dosage-as-a-factor"/>
+      <w:bookmarkEnd w:id="31"/>
       <w:r>
         <w:t xml:space="preserve">Supplement Dosage as a Factor</w:t>
       </w:r>
@@ -3104,8 +3179,8 @@
       <w:pPr>
         <w:pStyle w:val="Heading2"/>
       </w:pPr>
-      <w:bookmarkStart w:id="31" w:name="conclusion"/>
-      <w:bookmarkEnd w:id="31"/>
+      <w:bookmarkStart w:id="32" w:name="conclusion"/>
+      <w:bookmarkEnd w:id="32"/>
       <w:r>
         <w:t xml:space="preserve">Conclusion</w:t>
       </w:r>
@@ -3208,7 +3283,7 @@
     </w:lvl>
   </w:abstractNum>
   <w:abstractNum w:abstractNumId="990">
-    <w:nsid w:val="cf7f7140"/>
+    <w:nsid w:val="8d99a3a6"/>
     <w:multiLevelType w:val="multilevel"/>
     <w:lvl w:ilvl="0">
       <w:numFmt w:val="bullet"/>
@@ -3289,7 +3364,7 @@
     </w:lvl>
   </w:abstractNum>
   <w:abstractNum w:abstractNumId="99411">
-    <w:nsid w:val="40b0afb3"/>
+    <w:nsid w:val="b2d3f809"/>
     <w:multiLevelType w:val="multilevel"/>
     <w:lvl w:ilvl="0">
       <w:start w:val="1"/>
@@ -3383,6 +3458,30 @@
     <w:abstractNumId w:val="990"/>
   </w:num>
   <w:num w:numId="1001">
+    <w:abstractNumId w:val="99411"/>
+    <w:lvlOverride w:ilvl="0">
+      <w:startOverride w:val="1"/>
+    </w:lvlOverride>
+    <w:lvlOverride w:ilvl="1">
+      <w:startOverride w:val="1"/>
+    </w:lvlOverride>
+    <w:lvlOverride w:ilvl="2">
+      <w:startOverride w:val="1"/>
+    </w:lvlOverride>
+    <w:lvlOverride w:ilvl="3">
+      <w:startOverride w:val="1"/>
+    </w:lvlOverride>
+    <w:lvlOverride w:ilvl="4">
+      <w:startOverride w:val="1"/>
+    </w:lvlOverride>
+    <w:lvlOverride w:ilvl="5">
+      <w:startOverride w:val="1"/>
+    </w:lvlOverride>
+    <w:lvlOverride w:ilvl="6">
+      <w:startOverride w:val="1"/>
+    </w:lvlOverride>
+  </w:num>
+  <w:num w:numId="1002">
     <w:abstractNumId w:val="99411"/>
     <w:lvlOverride w:ilvl="0">
       <w:startOverride w:val="1"/>

</xml_diff>